<commit_message>
updated pre project file
</commit_message>
<xml_diff>
--- a/MODELO PRE PROJETO TCC 2023.docx
+++ b/MODELO PRE PROJETO TCC 2023.docx
@@ -590,9 +590,68 @@
             </w:pPr>
             <w:r>
               <w:rPr>
-                <w:rFonts w:ascii="Arial" w:hAnsi="Arial" w:cs="Arial"/>
-              </w:rPr>
-              <w:t>Vender peças de hardware tendo duas opções para o usuário. A primeira opção é comprar as peças livremente dentro do site e passar pelos processos de compra. A segunda opção é ajudar o usuário a escolher as peças de um computador completo, auxiliando o usuário com filtros para não haver incompatibilidade entre o hardware na hora da escolha. Por exemplo, quando for começar a escolher as peças do computador, começará escolhendo o processador, após isso, será liberado a escolha da placa-mãe e assim por diante</w:t>
+                <w:rFonts w:hint="default" w:ascii="Arial" w:hAnsi="Arial" w:cs="Arial"/>
+                <w:lang w:val="pt-BR"/>
+              </w:rPr>
+              <w:t>Meu site terá como objetivo, v</w:t>
+            </w:r>
+            <w:r>
+              <w:rPr>
+                <w:rFonts w:ascii="Arial" w:hAnsi="Arial" w:cs="Arial"/>
+              </w:rPr>
+              <w:t>ender peças de hardware</w:t>
+            </w:r>
+            <w:r>
+              <w:rPr>
+                <w:rFonts w:hint="default" w:ascii="Arial" w:hAnsi="Arial" w:cs="Arial"/>
+                <w:lang w:val="pt-BR"/>
+              </w:rPr>
+              <w:t>s para computador</w:t>
+            </w:r>
+            <w:r>
+              <w:rPr>
+                <w:rFonts w:ascii="Arial" w:hAnsi="Arial" w:cs="Arial"/>
+              </w:rPr>
+              <w:t xml:space="preserve"> tendo duas opções para o usuário. A primeira opção é comprar as peças livremente dentro do site e passar pelos processos </w:t>
+            </w:r>
+            <w:r>
+              <w:rPr>
+                <w:rFonts w:hint="default" w:ascii="Arial" w:hAnsi="Arial" w:cs="Arial"/>
+                <w:lang w:val="pt-BR"/>
+              </w:rPr>
+              <w:t xml:space="preserve">normais </w:t>
+            </w:r>
+            <w:r>
+              <w:rPr>
+                <w:rFonts w:ascii="Arial" w:hAnsi="Arial" w:cs="Arial"/>
+              </w:rPr>
+              <w:t>de compra</w:t>
+            </w:r>
+            <w:r>
+              <w:rPr>
+                <w:rFonts w:hint="default" w:ascii="Arial" w:hAnsi="Arial" w:cs="Arial"/>
+                <w:lang w:val="pt-BR"/>
+              </w:rPr>
+              <w:t xml:space="preserve"> de um e-commerce</w:t>
+            </w:r>
+            <w:r>
+              <w:rPr>
+                <w:rFonts w:ascii="Arial" w:hAnsi="Arial" w:cs="Arial"/>
+              </w:rPr>
+              <w:t>. A segunda opção é ajudar o usuário a escolher as peças de um computador completo, auxiliando o usuário com filtros para não haver incompatibilidade entre o hardware na hora da escolha</w:t>
+            </w:r>
+            <w:r>
+              <w:rPr>
+                <w:rFonts w:hint="default" w:ascii="Arial" w:hAnsi="Arial" w:cs="Arial"/>
+                <w:lang w:val="pt-BR"/>
+              </w:rPr>
+              <w:t>, já que atualmente temos diversos tipos de plataformas e muitas vezes nos deparamos com compras feitas pelos clientes e quando chegam em casa, os componentes do computador acabam não encaixando ou tendo quedas de performance por falta de compatibilidade</w:t>
+            </w:r>
+            <w:r>
+              <w:rPr>
+                <w:rFonts w:ascii="Arial" w:hAnsi="Arial" w:cs="Arial"/>
+              </w:rPr>
+              <w:t>. Por exemplo, quando for começar a escolher as peças do computador, começará escolhendo o processador, após isso, será liberado a escolha da placa-mãe e assim por diante</w:t>
             </w:r>
             <w:r>
               <w:rPr>
@@ -728,38 +787,78 @@
           <w:p>
             <w:pPr>
               <w:widowControl w:val="0"/>
-              <w:snapToGrid w:val="0"/>
-              <w:rPr>
-                <w:rFonts w:ascii="Arial" w:hAnsi="Arial" w:cs="Arial"/>
-              </w:rPr>
-            </w:pPr>
-            <w:r>
-              <w:rPr>
-                <w:rFonts w:ascii="Arial" w:hAnsi="Arial" w:cs="Arial"/>
-              </w:rPr>
-              <w:t xml:space="preserve">Um grande problema na hora de escolher peças de computador é saber quais peças </w:t>
-            </w:r>
-            <w:r>
               <w:rPr>
                 <w:rFonts w:hint="default" w:ascii="Arial" w:hAnsi="Arial" w:cs="Arial"/>
                 <w:lang w:val="pt-BR"/>
               </w:rPr>
+            </w:pPr>
+            <w:r>
+              <w:rPr>
+                <w:rFonts w:ascii="Arial" w:hAnsi="Arial" w:cs="Arial"/>
+              </w:rPr>
+              <w:t xml:space="preserve">Um grande problema na hora de escolher peças de computador é saber quais peças </w:t>
+            </w:r>
+            <w:r>
+              <w:rPr>
+                <w:rFonts w:hint="default" w:ascii="Arial" w:hAnsi="Arial" w:cs="Arial"/>
+                <w:lang w:val="pt-BR"/>
+              </w:rPr>
               <w:t>possuem compatibilidade tanto fisicamente, tanto logicamente</w:t>
             </w:r>
             <w:r>
               <w:rPr>
                 <w:rFonts w:ascii="Arial" w:hAnsi="Arial" w:cs="Arial"/>
               </w:rPr>
-              <w:t>, pois temos diversas versões de hardware e muitas vezes, vemos dúvidas dos usuários em saber qual processador encaixa no socket da placa-mãe por exemplo. Sendo assim, decidi criar um site que filtre as peças no desenvolvimento da escolha do hardware.</w:t>
-            </w:r>
-          </w:p>
-          <w:p>
-            <w:pPr>
-              <w:widowControl w:val="0"/>
-              <w:rPr>
-                <w:rFonts w:ascii="Arial" w:hAnsi="Arial" w:cs="Arial"/>
-              </w:rPr>
-            </w:pPr>
+              <w:t>, pois temos diversas versões de hardware e muitas vezes</w:t>
+            </w:r>
+            <w:r>
+              <w:rPr>
+                <w:rFonts w:hint="default" w:ascii="Arial" w:hAnsi="Arial" w:cs="Arial"/>
+                <w:lang w:val="pt-BR"/>
+              </w:rPr>
+              <w:t xml:space="preserve"> acaba gerando muita confusão na hora de montar um computador completo.</w:t>
+            </w:r>
+          </w:p>
+          <w:p>
+            <w:pPr>
+              <w:widowControl w:val="0"/>
+              <w:rPr>
+                <w:rFonts w:hint="default" w:ascii="Arial" w:hAnsi="Arial" w:cs="Arial"/>
+                <w:lang w:val="pt-BR"/>
+              </w:rPr>
+            </w:pPr>
+            <w:r>
+              <w:rPr>
+                <w:rFonts w:hint="default" w:ascii="Arial" w:hAnsi="Arial" w:cs="Arial"/>
+                <w:lang w:val="pt-BR"/>
+              </w:rPr>
+              <w:t>Podemos citar diversos tipos de incompatibilidade como o processador encaixando no socket da placa mãe, tipo de tecnologia de memória RAM que encaixa na placa mãe, qual fonte escolher para meu sistema e entre outros.</w:t>
+            </w:r>
+          </w:p>
+          <w:p>
+            <w:pPr>
+              <w:widowControl w:val="0"/>
+              <w:rPr>
+                <w:rFonts w:hint="default" w:ascii="Arial" w:hAnsi="Arial" w:cs="Arial"/>
+                <w:lang w:val="pt-BR"/>
+              </w:rPr>
+            </w:pPr>
+            <w:r>
+              <w:rPr>
+                <w:rFonts w:hint="default" w:ascii="Arial" w:hAnsi="Arial" w:cs="Arial"/>
+                <w:lang w:val="pt-BR"/>
+              </w:rPr>
+              <w:t>Sendo assim, decidi criar uma outra opção além de apenas escolher livremente as peças dentro do site, uma opçã</w:t>
+            </w:r>
+            <w:bookmarkStart w:id="0" w:name="_GoBack"/>
+            <w:bookmarkEnd w:id="0"/>
+            <w:r>
+              <w:rPr>
+                <w:rFonts w:hint="default" w:ascii="Arial" w:hAnsi="Arial" w:cs="Arial"/>
+                <w:lang w:val="pt-BR"/>
+              </w:rPr>
+              <w:t>o que acaba ajudando o cliente na hora das escolhas das peças, filtrando quais peças serão compatíveis entre elas. Esse filtro partirá da escolha entre as marcas de processadores Intel ou Amd, e quando for escolhido uma das duas, o cliente será redirecionado para outra página com componentes compatíveis com a marca escolhida, começando pela escolha do processador, depois a placa mãe, placa de vídeo, SSD/HDD e assim por diante.</w:t>
+            </w:r>
           </w:p>
           <w:p>
             <w:pPr>
@@ -1073,51 +1172,86 @@
             <w:pPr>
               <w:widowControl w:val="0"/>
               <w:rPr>
+                <w:rFonts w:hint="default" w:ascii="Arial" w:hAnsi="Arial" w:eastAsia="Calibri" w:cs="Arial"/>
+                <w:lang w:val="en-US" w:eastAsia="pt-BR"/>
+              </w:rPr>
+            </w:pPr>
+            <w:r>
+              <w:rPr>
                 <w:rFonts w:ascii="Arial" w:hAnsi="Arial" w:eastAsia="Calibri" w:cs="Arial"/>
                 <w:lang w:eastAsia="pt-BR"/>
               </w:rPr>
+              <w:t>- Responsividade do site para suporte a diversos objetivos</w:t>
+            </w:r>
+            <w:r>
+              <w:rPr>
+                <w:rFonts w:hint="default" w:ascii="Arial" w:hAnsi="Arial" w:eastAsia="Calibri" w:cs="Arial"/>
+                <w:lang w:val="en-US" w:eastAsia="pt-BR"/>
+              </w:rPr>
+              <w:t>;</w:t>
+            </w:r>
+          </w:p>
+          <w:p>
+            <w:pPr>
+              <w:widowControl w:val="0"/>
+              <w:rPr>
+                <w:rFonts w:hint="default" w:ascii="Arial" w:hAnsi="Arial" w:eastAsia="Calibri" w:cs="Arial"/>
+                <w:lang w:val="en-US" w:eastAsia="pt-BR"/>
+              </w:rPr>
             </w:pPr>
             <w:r>
               <w:rPr>
                 <w:rFonts w:ascii="Arial" w:hAnsi="Arial" w:eastAsia="Calibri" w:cs="Arial"/>
                 <w:lang w:eastAsia="pt-BR"/>
               </w:rPr>
-              <w:t>- Responsividade do site para suporte a diversos objetivos</w:t>
-            </w:r>
-          </w:p>
-          <w:p>
-            <w:pPr>
-              <w:widowControl w:val="0"/>
+              <w:t>- Tema claro e escuro para quem gosta</w:t>
+            </w:r>
+            <w:r>
+              <w:rPr>
+                <w:rFonts w:hint="default" w:ascii="Arial" w:hAnsi="Arial" w:eastAsia="Calibri" w:cs="Arial"/>
+                <w:lang w:val="en-US" w:eastAsia="pt-BR"/>
+              </w:rPr>
+              <w:t>;</w:t>
+            </w:r>
+          </w:p>
+          <w:p>
+            <w:pPr>
+              <w:widowControl w:val="0"/>
+              <w:rPr>
+                <w:rFonts w:hint="default" w:ascii="Arial" w:hAnsi="Arial" w:eastAsia="Calibri" w:cs="Arial"/>
+                <w:lang w:val="en-US" w:eastAsia="pt-BR"/>
+              </w:rPr>
+            </w:pPr>
+            <w:r>
               <w:rPr>
                 <w:rFonts w:ascii="Arial" w:hAnsi="Arial" w:eastAsia="Calibri" w:cs="Arial"/>
                 <w:lang w:eastAsia="pt-BR"/>
               </w:rPr>
-            </w:pPr>
-            <w:r>
-              <w:rPr>
-                <w:rFonts w:ascii="Arial" w:hAnsi="Arial" w:eastAsia="Calibri" w:cs="Arial"/>
-                <w:lang w:eastAsia="pt-BR"/>
-              </w:rPr>
-              <w:t>- Tema claro e escuro para quem gosta</w:t>
-            </w:r>
-          </w:p>
-          <w:p>
-            <w:pPr>
-              <w:widowControl w:val="0"/>
-              <w:rPr>
-                <w:rFonts w:ascii="Arial" w:hAnsi="Arial" w:eastAsia="Calibri" w:cs="Arial"/>
-                <w:lang w:eastAsia="pt-BR"/>
-              </w:rPr>
-            </w:pPr>
-            <w:r>
-              <w:rPr>
-                <w:rFonts w:ascii="Arial" w:hAnsi="Arial" w:eastAsia="Calibri" w:cs="Arial"/>
-                <w:lang w:eastAsia="pt-BR"/>
-              </w:rPr>
               <w:t>- Filtros na hora de escolher os componentes de hardware</w:t>
             </w:r>
-            <w:bookmarkStart w:id="0" w:name="_GoBack"/>
-            <w:bookmarkEnd w:id="0"/>
+            <w:r>
+              <w:rPr>
+                <w:rFonts w:hint="default" w:ascii="Arial" w:hAnsi="Arial" w:eastAsia="Calibri" w:cs="Arial"/>
+                <w:lang w:val="en-US" w:eastAsia="pt-BR"/>
+              </w:rPr>
+              <w:t>;</w:t>
+            </w:r>
+          </w:p>
+          <w:p>
+            <w:pPr>
+              <w:widowControl w:val="0"/>
+              <w:rPr>
+                <w:rFonts w:hint="default" w:ascii="Arial" w:hAnsi="Arial" w:eastAsia="Calibri" w:cs="Arial"/>
+                <w:lang w:val="en-US" w:eastAsia="pt-BR"/>
+              </w:rPr>
+            </w:pPr>
+            <w:r>
+              <w:rPr>
+                <w:rFonts w:hint="default" w:ascii="Arial" w:hAnsi="Arial" w:eastAsia="Calibri" w:cs="Arial"/>
+                <w:lang w:val="en-US" w:eastAsia="pt-BR"/>
+              </w:rPr>
+              <w:t>- Facilidade com a navegação pelos site.</w:t>
+            </w:r>
           </w:p>
           <w:p>
             <w:pPr>
@@ -2828,7 +2962,7 @@
     <w:lsdException w:unhideWhenUsed="0" w:uiPriority="0" w:semiHidden="0" w:name="HTML Sample"/>
     <w:lsdException w:unhideWhenUsed="0" w:uiPriority="0" w:semiHidden="0" w:name="HTML Typewriter"/>
     <w:lsdException w:unhideWhenUsed="0" w:uiPriority="0" w:semiHidden="0" w:name="HTML Variable"/>
-    <w:lsdException w:uiPriority="99" w:name="Normal Table"/>
+    <w:lsdException w:qFormat="1" w:uiPriority="99" w:name="Normal Table"/>
     <w:lsdException w:unhideWhenUsed="0" w:uiPriority="0" w:semiHidden="0" w:name="annotation subject"/>
     <w:lsdException w:uiPriority="0" w:name="Table Simple 1"/>
     <w:lsdException w:uiPriority="0" w:name="Table Simple 2"/>
@@ -2907,6 +3041,7 @@
     <w:name w:val="Normal Table"/>
     <w:semiHidden/>
     <w:unhideWhenUsed/>
+    <w:qFormat/>
     <w:uiPriority w:val="99"/>
     <w:tblPr>
       <w:tblCellMar>
@@ -3085,6 +3220,7 @@
   </w:style>
   <w:style w:type="character" w:customStyle="1" w:styleId="20">
     <w:name w:val="Link da internet visitado"/>
+    <w:qFormat/>
     <w:uiPriority w:val="0"/>
     <w:rPr>
       <w:color w:val="800000"/>

</xml_diff>

<commit_message>
updated pre project 2023-03-24
</commit_message>
<xml_diff>
--- a/MODELO PRE PROJETO TCC 2023.docx
+++ b/MODELO PRE PROJETO TCC 2023.docx
@@ -582,7 +582,7 @@
             <w:pPr>
               <w:widowControl w:val="0"/>
               <w:snapToGrid w:val="0"/>
-              <w:spacing w:before="0" w:after="160"/>
+              <w:spacing w:before="0" w:after="160" w:line="360" w:lineRule="auto"/>
               <w:rPr>
                 <w:rFonts w:hint="default" w:ascii="Arial" w:hAnsi="Arial" w:cs="Arial"/>
                 <w:lang w:val="pt-BR"/>
@@ -591,6 +591,8 @@
             <w:r>
               <w:rPr>
                 <w:rFonts w:hint="default" w:ascii="Arial" w:hAnsi="Arial" w:cs="Arial"/>
+                <w:sz w:val="24"/>
+                <w:szCs w:val="24"/>
                 <w:lang w:val="pt-BR"/>
               </w:rPr>
               <w:t>Meu site terá como objetivo, v</w:t>
@@ -598,12 +600,16 @@
             <w:r>
               <w:rPr>
                 <w:rFonts w:ascii="Arial" w:hAnsi="Arial" w:cs="Arial"/>
+                <w:sz w:val="24"/>
+                <w:szCs w:val="24"/>
               </w:rPr>
               <w:t>ender peças de hardware</w:t>
             </w:r>
             <w:r>
               <w:rPr>
                 <w:rFonts w:hint="default" w:ascii="Arial" w:hAnsi="Arial" w:cs="Arial"/>
+                <w:sz w:val="24"/>
+                <w:szCs w:val="24"/>
                 <w:lang w:val="pt-BR"/>
               </w:rPr>
               <w:t>s para computador</w:t>
@@ -611,12 +617,16 @@
             <w:r>
               <w:rPr>
                 <w:rFonts w:ascii="Arial" w:hAnsi="Arial" w:cs="Arial"/>
+                <w:sz w:val="24"/>
+                <w:szCs w:val="24"/>
               </w:rPr>
               <w:t xml:space="preserve"> tendo duas opções para o usuário. A primeira opção é comprar as peças livremente dentro do site e passar pelos processos </w:t>
             </w:r>
             <w:r>
               <w:rPr>
                 <w:rFonts w:hint="default" w:ascii="Arial" w:hAnsi="Arial" w:cs="Arial"/>
+                <w:sz w:val="24"/>
+                <w:szCs w:val="24"/>
                 <w:lang w:val="pt-BR"/>
               </w:rPr>
               <w:t xml:space="preserve">normais </w:t>
@@ -624,12 +634,16 @@
             <w:r>
               <w:rPr>
                 <w:rFonts w:ascii="Arial" w:hAnsi="Arial" w:cs="Arial"/>
+                <w:sz w:val="24"/>
+                <w:szCs w:val="24"/>
               </w:rPr>
               <w:t>de compra</w:t>
             </w:r>
             <w:r>
               <w:rPr>
                 <w:rFonts w:hint="default" w:ascii="Arial" w:hAnsi="Arial" w:cs="Arial"/>
+                <w:sz w:val="24"/>
+                <w:szCs w:val="24"/>
                 <w:lang w:val="pt-BR"/>
               </w:rPr>
               <w:t xml:space="preserve"> de um e-commerce</w:t>
@@ -637,12 +651,16 @@
             <w:r>
               <w:rPr>
                 <w:rFonts w:ascii="Arial" w:hAnsi="Arial" w:cs="Arial"/>
+                <w:sz w:val="24"/>
+                <w:szCs w:val="24"/>
               </w:rPr>
               <w:t>. A segunda opção é ajudar o usuário a escolher as peças de um computador completo, auxiliando o usuário com filtros para não haver incompatibilidade entre o hardware na hora da escolha</w:t>
             </w:r>
             <w:r>
               <w:rPr>
                 <w:rFonts w:hint="default" w:ascii="Arial" w:hAnsi="Arial" w:cs="Arial"/>
+                <w:sz w:val="24"/>
+                <w:szCs w:val="24"/>
                 <w:lang w:val="pt-BR"/>
               </w:rPr>
               <w:t>, já que atualmente temos diversos tipos de plataformas e muitas vezes nos deparamos com compras feitas pelos clientes e quando chegam em casa, os componentes do computador acabam não encaixando ou tendo quedas de performance por falta de compatibilidade</w:t>
@@ -650,12 +668,16 @@
             <w:r>
               <w:rPr>
                 <w:rFonts w:ascii="Arial" w:hAnsi="Arial" w:cs="Arial"/>
+                <w:sz w:val="24"/>
+                <w:szCs w:val="24"/>
               </w:rPr>
               <w:t>. Por exemplo, quando for começar a escolher as peças do computador, começará escolhendo o processador, após isso, será liberado a escolha da placa-mãe e assim por diante</w:t>
             </w:r>
             <w:r>
               <w:rPr>
                 <w:rFonts w:hint="default" w:ascii="Arial" w:hAnsi="Arial" w:cs="Arial"/>
+                <w:sz w:val="24"/>
+                <w:szCs w:val="24"/>
                 <w:lang w:val="pt-BR"/>
               </w:rPr>
               <w:t>,</w:t>
@@ -663,12 +685,16 @@
             <w:r>
               <w:rPr>
                 <w:rFonts w:ascii="Arial" w:hAnsi="Arial" w:cs="Arial"/>
+                <w:sz w:val="24"/>
+                <w:szCs w:val="24"/>
               </w:rPr>
               <w:t xml:space="preserve"> até escolher todas as peças necessárias. Lembrando que</w:t>
             </w:r>
             <w:r>
               <w:rPr>
                 <w:rFonts w:hint="default" w:ascii="Arial" w:hAnsi="Arial" w:cs="Arial"/>
+                <w:sz w:val="24"/>
+                <w:szCs w:val="24"/>
                 <w:lang w:val="pt-BR"/>
               </w:rPr>
               <w:t>,</w:t>
@@ -676,12 +702,16 @@
             <w:r>
               <w:rPr>
                 <w:rFonts w:ascii="Arial" w:hAnsi="Arial" w:cs="Arial"/>
+                <w:sz w:val="24"/>
+                <w:szCs w:val="24"/>
               </w:rPr>
               <w:t xml:space="preserve"> quando </w:t>
             </w:r>
             <w:r>
               <w:rPr>
                 <w:rFonts w:hint="default" w:ascii="Arial" w:hAnsi="Arial" w:cs="Arial"/>
+                <w:sz w:val="24"/>
+                <w:szCs w:val="24"/>
                 <w:lang w:val="pt-BR"/>
               </w:rPr>
               <w:t xml:space="preserve">o usuário </w:t>
@@ -689,12 +719,16 @@
             <w:r>
               <w:rPr>
                 <w:rFonts w:ascii="Arial" w:hAnsi="Arial" w:cs="Arial"/>
+                <w:sz w:val="24"/>
+                <w:szCs w:val="24"/>
               </w:rPr>
               <w:t>escolher, terá</w:t>
             </w:r>
             <w:r>
               <w:rPr>
                 <w:rFonts w:hint="default" w:ascii="Arial" w:hAnsi="Arial" w:cs="Arial"/>
+                <w:sz w:val="24"/>
+                <w:szCs w:val="24"/>
                 <w:lang w:val="pt-BR"/>
               </w:rPr>
               <w:t xml:space="preserve"> a marca de processador I</w:t>
@@ -702,12 +736,16 @@
             <w:r>
               <w:rPr>
                 <w:rFonts w:ascii="Arial" w:hAnsi="Arial" w:cs="Arial"/>
+                <w:sz w:val="24"/>
+                <w:szCs w:val="24"/>
               </w:rPr>
               <w:t xml:space="preserve">ntel e </w:t>
             </w:r>
             <w:r>
               <w:rPr>
                 <w:rFonts w:hint="default" w:ascii="Arial" w:hAnsi="Arial" w:cs="Arial"/>
+                <w:sz w:val="24"/>
+                <w:szCs w:val="24"/>
                 <w:lang w:val="pt-BR"/>
               </w:rPr>
               <w:t>A</w:t>
@@ -715,12 +753,16 @@
             <w:r>
               <w:rPr>
                 <w:rFonts w:ascii="Arial" w:hAnsi="Arial" w:cs="Arial"/>
+                <w:sz w:val="24"/>
+                <w:szCs w:val="24"/>
               </w:rPr>
               <w:t>md e dependendo de qualquer uma das escolhas, o filtro irá deixar aparecendo apenas os hardwares que encaixam com a marca escolhida.</w:t>
             </w:r>
             <w:r>
               <w:rPr>
                 <w:rFonts w:hint="default" w:ascii="Arial" w:hAnsi="Arial" w:cs="Arial"/>
+                <w:sz w:val="24"/>
+                <w:szCs w:val="24"/>
                 <w:lang w:val="pt-BR"/>
               </w:rPr>
               <w:t xml:space="preserve"> Após essa escolha, seja escolhendo as peças ou montando inteiro o computador, quando finalizado as compras, os produtos irão para o carrinho e quando finalizado o carrinho, caso não tenha alguma conta logada no site, será redirecionado para o login ou cadastro antes da continuação da compra. Feito o login ou o cadastro, pedirá o CEP, a escolha de um frete e quando clicado em finalizar, será redirecionado para a página de pagamento juntamente com o valor a ser pago.</w:t>
@@ -787,20 +829,27 @@
           <w:p>
             <w:pPr>
               <w:widowControl w:val="0"/>
+              <w:spacing w:line="360" w:lineRule="auto"/>
               <w:rPr>
                 <w:rFonts w:hint="default" w:ascii="Arial" w:hAnsi="Arial" w:cs="Arial"/>
+                <w:sz w:val="24"/>
+                <w:szCs w:val="24"/>
                 <w:lang w:val="pt-BR"/>
               </w:rPr>
             </w:pPr>
             <w:r>
               <w:rPr>
                 <w:rFonts w:ascii="Arial" w:hAnsi="Arial" w:cs="Arial"/>
+                <w:sz w:val="24"/>
+                <w:szCs w:val="24"/>
               </w:rPr>
               <w:t xml:space="preserve">Um grande problema na hora de escolher peças de computador é saber quais peças </w:t>
             </w:r>
             <w:r>
               <w:rPr>
                 <w:rFonts w:hint="default" w:ascii="Arial" w:hAnsi="Arial" w:cs="Arial"/>
+                <w:sz w:val="24"/>
+                <w:szCs w:val="24"/>
                 <w:lang w:val="pt-BR"/>
               </w:rPr>
               <w:t>possuem compatibilidade tanto fisicamente, tanto logicamente</w:t>
@@ -808,12 +857,16 @@
             <w:r>
               <w:rPr>
                 <w:rFonts w:ascii="Arial" w:hAnsi="Arial" w:cs="Arial"/>
+                <w:sz w:val="24"/>
+                <w:szCs w:val="24"/>
               </w:rPr>
               <w:t>, pois temos diversas versões de hardware e muitas vezes</w:t>
             </w:r>
             <w:r>
               <w:rPr>
                 <w:rFonts w:hint="default" w:ascii="Arial" w:hAnsi="Arial" w:cs="Arial"/>
+                <w:sz w:val="24"/>
+                <w:szCs w:val="24"/>
                 <w:lang w:val="pt-BR"/>
               </w:rPr>
               <w:t xml:space="preserve"> acaba gerando muita confusão na hora de montar um computador completo.</w:t>
@@ -822,14 +875,19 @@
           <w:p>
             <w:pPr>
               <w:widowControl w:val="0"/>
+              <w:spacing w:line="360" w:lineRule="auto"/>
               <w:rPr>
                 <w:rFonts w:hint="default" w:ascii="Arial" w:hAnsi="Arial" w:cs="Arial"/>
+                <w:sz w:val="24"/>
+                <w:szCs w:val="24"/>
                 <w:lang w:val="pt-BR"/>
               </w:rPr>
             </w:pPr>
             <w:r>
               <w:rPr>
                 <w:rFonts w:hint="default" w:ascii="Arial" w:hAnsi="Arial" w:cs="Arial"/>
+                <w:sz w:val="24"/>
+                <w:szCs w:val="24"/>
                 <w:lang w:val="pt-BR"/>
               </w:rPr>
               <w:t>Podemos citar diversos tipos de incompatibilidade como o processador encaixando no socket da placa mãe, tipo de tecnologia de memória RAM que encaixa na placa mãe, qual fonte escolher para meu sistema e entre outros.</w:t>
@@ -838,26 +896,22 @@
           <w:p>
             <w:pPr>
               <w:widowControl w:val="0"/>
+              <w:spacing w:line="360" w:lineRule="auto"/>
               <w:rPr>
                 <w:rFonts w:hint="default" w:ascii="Arial" w:hAnsi="Arial" w:cs="Arial"/>
+                <w:sz w:val="24"/>
+                <w:szCs w:val="24"/>
                 <w:lang w:val="pt-BR"/>
               </w:rPr>
             </w:pPr>
             <w:r>
               <w:rPr>
                 <w:rFonts w:hint="default" w:ascii="Arial" w:hAnsi="Arial" w:cs="Arial"/>
+                <w:sz w:val="24"/>
+                <w:szCs w:val="24"/>
                 <w:lang w:val="pt-BR"/>
               </w:rPr>
-              <w:t>Sendo assim, decidi criar uma outra opção além de apenas escolher livremente as peças dentro do site, uma opçã</w:t>
-            </w:r>
-            <w:bookmarkStart w:id="0" w:name="_GoBack"/>
-            <w:bookmarkEnd w:id="0"/>
-            <w:r>
-              <w:rPr>
-                <w:rFonts w:hint="default" w:ascii="Arial" w:hAnsi="Arial" w:cs="Arial"/>
-                <w:lang w:val="pt-BR"/>
-              </w:rPr>
-              <w:t>o que acaba ajudando o cliente na hora das escolhas das peças, filtrando quais peças serão compatíveis entre elas. Esse filtro partirá da escolha entre as marcas de processadores Intel ou Amd, e quando for escolhido uma das duas, o cliente será redirecionado para outra página com componentes compatíveis com a marca escolhida, começando pela escolha do processador, depois a placa mãe, placa de vídeo, SSD/HDD e assim por diante.</w:t>
+              <w:t>Sendo assim, decidi criar uma outra opção além de apenas escolher livremente as peças dentro do site, uma opção que acaba ajudando o cliente na hora das escolhas das peças, filtrando quais peças serão compatíveis entre elas. Esse filtro partirá da escolha entre as marcas de processadores Intel ou Amd, e quando for escolhido uma das duas, o cliente será redirecionado para outra página com componentes compatíveis com a marca escolhida, começando pela escolha do processador, depois a placa mãe, placa de vídeo, SSD/HDD e assim por diante.</w:t>
             </w:r>
           </w:p>
           <w:p>
@@ -1077,19 +1131,26 @@
             <w:pPr>
               <w:widowControl w:val="0"/>
               <w:snapToGrid w:val="0"/>
-              <w:rPr>
-                <w:rFonts w:ascii="Arial" w:hAnsi="Arial" w:cs="Arial"/>
-              </w:rPr>
-            </w:pPr>
-            <w:r>
-              <w:rPr>
-                <w:rFonts w:ascii="Arial" w:hAnsi="Arial" w:cs="Arial"/>
+              <w:spacing w:line="360" w:lineRule="auto"/>
+              <w:rPr>
+                <w:rFonts w:ascii="Arial" w:hAnsi="Arial" w:cs="Arial"/>
+                <w:sz w:val="24"/>
+                <w:szCs w:val="24"/>
+              </w:rPr>
+            </w:pPr>
+            <w:r>
+              <w:rPr>
+                <w:rFonts w:ascii="Arial" w:hAnsi="Arial" w:cs="Arial"/>
+                <w:sz w:val="24"/>
+                <w:szCs w:val="24"/>
               </w:rPr>
               <w:t>O site tem a proposta de ser um e-commerce de tecnologia onde o usuários pode comprar produtos de tecnologia e também temos a uma parte do site que auxilia o usuário a escolher componentes de hardware corretamente, para não haver complicações na hora de montar um computador</w:t>
             </w:r>
             <w:r>
               <w:rPr>
                 <w:rFonts w:ascii="Arial" w:hAnsi="Arial" w:eastAsia="Calibri" w:cs="Arial"/>
+                <w:sz w:val="24"/>
+                <w:szCs w:val="24"/>
                 <w:lang w:eastAsia="pt-BR"/>
               </w:rPr>
               <w:t>.</w:t>
@@ -1131,6 +1192,180 @@
           <w:rFonts w:ascii="Arial" w:hAnsi="Arial" w:cs="Arial"/>
         </w:rPr>
         <w:t>OBJETIVOS ESPECÍFICOS</w:t>
+      </w:r>
+    </w:p>
+    <w:tbl>
+      <w:tblPr>
+        <w:tblStyle w:val="3"/>
+        <w:tblW w:w="9072" w:type="dxa"/>
+        <w:tblInd w:w="-5" w:type="dxa"/>
+        <w:tblLayout w:type="fixed"/>
+        <w:tblCellMar>
+          <w:top w:w="0" w:type="dxa"/>
+          <w:left w:w="108" w:type="dxa"/>
+          <w:bottom w:w="0" w:type="dxa"/>
+          <w:right w:w="108" w:type="dxa"/>
+        </w:tblCellMar>
+      </w:tblPr>
+      <w:tblGrid>
+        <w:gridCol w:w="9072"/>
+      </w:tblGrid>
+      <w:tr>
+        <w:tc>
+          <w:tcPr>
+            <w:tcW w:w="9072" w:type="dxa"/>
+            <w:tcBorders>
+              <w:top w:val="single" w:color="000000" w:sz="4" w:space="0"/>
+              <w:left w:val="single" w:color="000000" w:sz="4" w:space="0"/>
+              <w:bottom w:val="single" w:color="000000" w:sz="4" w:space="0"/>
+              <w:right w:val="single" w:color="000000" w:sz="4" w:space="0"/>
+            </w:tcBorders>
+          </w:tcPr>
+          <w:p>
+            <w:pPr>
+              <w:widowControl w:val="0"/>
+              <w:rPr>
+                <w:rFonts w:hint="default" w:ascii="Arial" w:hAnsi="Arial" w:eastAsia="Calibri" w:cs="Arial"/>
+                <w:sz w:val="24"/>
+                <w:szCs w:val="24"/>
+                <w:lang w:val="en-US" w:eastAsia="pt-BR"/>
+              </w:rPr>
+            </w:pPr>
+            <w:r>
+              <w:rPr>
+                <w:rFonts w:ascii="Arial" w:hAnsi="Arial" w:eastAsia="Calibri" w:cs="Arial"/>
+                <w:sz w:val="24"/>
+                <w:szCs w:val="24"/>
+                <w:lang w:eastAsia="pt-BR"/>
+              </w:rPr>
+              <w:t>- Responsividade do site para suporte a diversos objetivos</w:t>
+            </w:r>
+            <w:r>
+              <w:rPr>
+                <w:rFonts w:hint="default" w:ascii="Arial" w:hAnsi="Arial" w:eastAsia="Calibri" w:cs="Arial"/>
+                <w:sz w:val="24"/>
+                <w:szCs w:val="24"/>
+                <w:lang w:val="en-US" w:eastAsia="pt-BR"/>
+              </w:rPr>
+              <w:t>;</w:t>
+            </w:r>
+          </w:p>
+          <w:p>
+            <w:pPr>
+              <w:widowControl w:val="0"/>
+              <w:rPr>
+                <w:rFonts w:hint="default" w:ascii="Arial" w:hAnsi="Arial" w:eastAsia="Calibri" w:cs="Arial"/>
+                <w:sz w:val="24"/>
+                <w:szCs w:val="24"/>
+                <w:lang w:val="en-US" w:eastAsia="pt-BR"/>
+              </w:rPr>
+            </w:pPr>
+            <w:r>
+              <w:rPr>
+                <w:rFonts w:ascii="Arial" w:hAnsi="Arial" w:eastAsia="Calibri" w:cs="Arial"/>
+                <w:sz w:val="24"/>
+                <w:szCs w:val="24"/>
+                <w:lang w:eastAsia="pt-BR"/>
+              </w:rPr>
+              <w:t>- Tema claro e escuro para quem gosta</w:t>
+            </w:r>
+            <w:r>
+              <w:rPr>
+                <w:rFonts w:hint="default" w:ascii="Arial" w:hAnsi="Arial" w:eastAsia="Calibri" w:cs="Arial"/>
+                <w:sz w:val="24"/>
+                <w:szCs w:val="24"/>
+                <w:lang w:val="en-US" w:eastAsia="pt-BR"/>
+              </w:rPr>
+              <w:t>;</w:t>
+            </w:r>
+          </w:p>
+          <w:p>
+            <w:pPr>
+              <w:widowControl w:val="0"/>
+              <w:rPr>
+                <w:rFonts w:hint="default" w:ascii="Arial" w:hAnsi="Arial" w:eastAsia="Calibri" w:cs="Arial"/>
+                <w:sz w:val="24"/>
+                <w:szCs w:val="24"/>
+                <w:lang w:val="en-US" w:eastAsia="pt-BR"/>
+              </w:rPr>
+            </w:pPr>
+            <w:r>
+              <w:rPr>
+                <w:rFonts w:ascii="Arial" w:hAnsi="Arial" w:eastAsia="Calibri" w:cs="Arial"/>
+                <w:sz w:val="24"/>
+                <w:szCs w:val="24"/>
+                <w:lang w:eastAsia="pt-BR"/>
+              </w:rPr>
+              <w:t>- Filtros na hora de escolher os componentes de hardware</w:t>
+            </w:r>
+            <w:r>
+              <w:rPr>
+                <w:rFonts w:hint="default" w:ascii="Arial" w:hAnsi="Arial" w:eastAsia="Calibri" w:cs="Arial"/>
+                <w:sz w:val="24"/>
+                <w:szCs w:val="24"/>
+                <w:lang w:val="en-US" w:eastAsia="pt-BR"/>
+              </w:rPr>
+              <w:t>;</w:t>
+            </w:r>
+          </w:p>
+          <w:p>
+            <w:pPr>
+              <w:widowControl w:val="0"/>
+              <w:rPr>
+                <w:rFonts w:hint="default" w:ascii="Arial" w:hAnsi="Arial" w:eastAsia="Calibri" w:cs="Arial"/>
+                <w:sz w:val="24"/>
+                <w:szCs w:val="24"/>
+                <w:lang w:val="en-US" w:eastAsia="pt-BR"/>
+              </w:rPr>
+            </w:pPr>
+            <w:r>
+              <w:rPr>
+                <w:rFonts w:hint="default" w:ascii="Arial" w:hAnsi="Arial" w:eastAsia="Calibri" w:cs="Arial"/>
+                <w:sz w:val="24"/>
+                <w:szCs w:val="24"/>
+                <w:lang w:val="en-US" w:eastAsia="pt-BR"/>
+              </w:rPr>
+              <w:t>- Facilidade com a navegação pelos site.</w:t>
+            </w:r>
+          </w:p>
+          <w:p>
+            <w:pPr>
+              <w:widowControl w:val="0"/>
+              <w:spacing w:before="0" w:after="160"/>
+              <w:rPr>
+                <w:rFonts w:ascii="Arial" w:hAnsi="Arial" w:eastAsia="Calibri" w:cs="Arial"/>
+                <w:lang w:eastAsia="pt-BR"/>
+              </w:rPr>
+            </w:pPr>
+          </w:p>
+        </w:tc>
+      </w:tr>
+    </w:tbl>
+    <w:p>
+      <w:pPr>
+        <w:rPr>
+          <w:rFonts w:ascii="Arial" w:hAnsi="Arial" w:cs="Arial"/>
+        </w:rPr>
+      </w:pPr>
+    </w:p>
+    <w:p>
+      <w:pPr>
+        <w:spacing w:line="360" w:lineRule="auto"/>
+        <w:rPr>
+          <w:rFonts w:ascii="Arial" w:hAnsi="Arial" w:cs="Arial"/>
+        </w:rPr>
+      </w:pPr>
+      <w:r>
+        <w:rPr>
+          <w:rFonts w:ascii="Arial" w:hAnsi="Arial" w:eastAsia="Arial" w:cs="Arial"/>
+        </w:rPr>
+        <w:t xml:space="preserve"> </w:t>
+      </w:r>
+      <w:r>
+        <w:rPr>
+          <w:rFonts w:ascii="Arial" w:hAnsi="Arial" w:cs="Arial"/>
+        </w:rPr>
+        <w:t>PROCEDIMENTOS METODOLÓGICOS</w:t>
       </w:r>
     </w:p>
     <w:tbl>
@@ -1171,113 +1406,88 @@
           <w:p>
             <w:pPr>
               <w:widowControl w:val="0"/>
-              <w:rPr>
-                <w:rFonts w:hint="default" w:ascii="Arial" w:hAnsi="Arial" w:eastAsia="Calibri" w:cs="Arial"/>
-                <w:lang w:val="en-US" w:eastAsia="pt-BR"/>
-              </w:rPr>
-            </w:pPr>
-            <w:r>
-              <w:rPr>
-                <w:rFonts w:ascii="Arial" w:hAnsi="Arial" w:eastAsia="Calibri" w:cs="Arial"/>
-                <w:lang w:eastAsia="pt-BR"/>
-              </w:rPr>
-              <w:t>- Responsividade do site para suporte a diversos objetivos</w:t>
-            </w:r>
-            <w:r>
-              <w:rPr>
-                <w:rFonts w:hint="default" w:ascii="Arial" w:hAnsi="Arial" w:eastAsia="Calibri" w:cs="Arial"/>
-                <w:lang w:val="en-US" w:eastAsia="pt-BR"/>
-              </w:rPr>
-              <w:t>;</w:t>
-            </w:r>
-          </w:p>
-          <w:p>
-            <w:pPr>
-              <w:widowControl w:val="0"/>
-              <w:rPr>
-                <w:rFonts w:hint="default" w:ascii="Arial" w:hAnsi="Arial" w:eastAsia="Calibri" w:cs="Arial"/>
-                <w:lang w:val="en-US" w:eastAsia="pt-BR"/>
-              </w:rPr>
-            </w:pPr>
-            <w:r>
-              <w:rPr>
-                <w:rFonts w:ascii="Arial" w:hAnsi="Arial" w:eastAsia="Calibri" w:cs="Arial"/>
-                <w:lang w:eastAsia="pt-BR"/>
-              </w:rPr>
-              <w:t>- Tema claro e escuro para quem gosta</w:t>
-            </w:r>
-            <w:r>
-              <w:rPr>
-                <w:rFonts w:hint="default" w:ascii="Arial" w:hAnsi="Arial" w:eastAsia="Calibri" w:cs="Arial"/>
-                <w:lang w:val="en-US" w:eastAsia="pt-BR"/>
-              </w:rPr>
-              <w:t>;</w:t>
-            </w:r>
-          </w:p>
-          <w:p>
-            <w:pPr>
-              <w:widowControl w:val="0"/>
-              <w:rPr>
-                <w:rFonts w:hint="default" w:ascii="Arial" w:hAnsi="Arial" w:eastAsia="Calibri" w:cs="Arial"/>
-                <w:lang w:val="en-US" w:eastAsia="pt-BR"/>
-              </w:rPr>
-            </w:pPr>
-            <w:r>
-              <w:rPr>
-                <w:rFonts w:ascii="Arial" w:hAnsi="Arial" w:eastAsia="Calibri" w:cs="Arial"/>
-                <w:lang w:eastAsia="pt-BR"/>
-              </w:rPr>
-              <w:t>- Filtros na hora de escolher os componentes de hardware</w:t>
-            </w:r>
-            <w:r>
-              <w:rPr>
-                <w:rFonts w:hint="default" w:ascii="Arial" w:hAnsi="Arial" w:eastAsia="Calibri" w:cs="Arial"/>
-                <w:lang w:val="en-US" w:eastAsia="pt-BR"/>
-              </w:rPr>
-              <w:t>;</w:t>
-            </w:r>
-          </w:p>
-          <w:p>
-            <w:pPr>
-              <w:widowControl w:val="0"/>
-              <w:rPr>
-                <w:rFonts w:hint="default" w:ascii="Arial" w:hAnsi="Arial" w:eastAsia="Calibri" w:cs="Arial"/>
-                <w:lang w:val="en-US" w:eastAsia="pt-BR"/>
-              </w:rPr>
-            </w:pPr>
-            <w:r>
-              <w:rPr>
-                <w:rFonts w:hint="default" w:ascii="Arial" w:hAnsi="Arial" w:eastAsia="Calibri" w:cs="Arial"/>
-                <w:lang w:val="en-US" w:eastAsia="pt-BR"/>
-              </w:rPr>
-              <w:t>- Facilidade com a navegação pelos site.</w:t>
-            </w:r>
-          </w:p>
-          <w:p>
-            <w:pPr>
-              <w:widowControl w:val="0"/>
-              <w:spacing w:before="0" w:after="160"/>
-              <w:rPr>
-                <w:rFonts w:ascii="Arial" w:hAnsi="Arial" w:eastAsia="Calibri" w:cs="Arial"/>
-                <w:lang w:eastAsia="pt-BR"/>
-              </w:rPr>
-            </w:pPr>
+              <w:numPr>
+                <w:numId w:val="0"/>
+              </w:numPr>
+              <w:spacing w:line="360" w:lineRule="auto"/>
+              <w:rPr>
+                <w:rFonts w:hint="default" w:ascii="Arial" w:hAnsi="Arial" w:cs="Arial"/>
+                <w:sz w:val="24"/>
+                <w:szCs w:val="24"/>
+                <w:lang w:val="pt-BR"/>
+              </w:rPr>
+            </w:pPr>
+            <w:r>
+              <w:rPr>
+                <w:rFonts w:hint="default" w:ascii="Arial" w:hAnsi="Arial" w:cs="Arial"/>
+                <w:sz w:val="24"/>
+                <w:szCs w:val="24"/>
+                <w:lang w:val="pt-BR"/>
+              </w:rPr>
+              <w:t xml:space="preserve">A metodologia científica é o conjunto de procedimentos que faz uma investigação, coletando dados e usando eles para uma pesquisa científica e autêntica. O objetivo disso é ajudar na pesquisa a encontrar e solucionar o problema de forma sistemática, sendo assim, passando por várias etapas até chegar no produto final. </w:t>
+            </w:r>
+          </w:p>
+          <w:p>
+            <w:pPr>
+              <w:widowControl w:val="0"/>
+              <w:numPr>
+                <w:numId w:val="0"/>
+              </w:numPr>
+              <w:spacing w:line="360" w:lineRule="auto"/>
+              <w:rPr>
+                <w:rFonts w:hint="default" w:ascii="Arial" w:hAnsi="Arial" w:cs="Arial"/>
+                <w:sz w:val="24"/>
+                <w:szCs w:val="24"/>
+                <w:lang w:val="pt-BR"/>
+              </w:rPr>
+            </w:pPr>
+            <w:r>
+              <w:rPr>
+                <w:rFonts w:hint="default" w:ascii="Arial" w:hAnsi="Arial" w:cs="Arial"/>
+                <w:sz w:val="24"/>
+                <w:szCs w:val="24"/>
+                <w:lang w:val="pt-BR"/>
+              </w:rPr>
+              <w:t>Usando a metodologia comparativa, temos ao nosso dispor, o uso de um método comparativo que consiste em fazer mais de um objeto de estudo, para fins de análise de suas semelhanças e diferenças. No caso, objetos de estudo do mesmo contexto. Tendo portanto, dados mais concretos, analisando suas semelhanças e verificando suas divergências.</w:t>
+            </w:r>
+          </w:p>
+          <w:p>
+            <w:pPr>
+              <w:widowControl w:val="0"/>
+              <w:numPr>
+                <w:numId w:val="0"/>
+              </w:numPr>
+              <w:spacing w:line="360" w:lineRule="auto"/>
+              <w:rPr>
+                <w:rFonts w:hint="default" w:ascii="Arial" w:hAnsi="Arial" w:cs="Arial"/>
+                <w:lang w:val="pt-BR"/>
+              </w:rPr>
+            </w:pPr>
+            <w:r>
+              <w:rPr>
+                <w:rFonts w:hint="default" w:ascii="Arial" w:hAnsi="Arial" w:cs="Arial"/>
+                <w:sz w:val="24"/>
+                <w:szCs w:val="24"/>
+                <w:lang w:val="pt-BR"/>
+              </w:rPr>
+              <w:t>A modelagem de dados, consiste em uma criação de um modelo mais simplificado da projeção dos problemas verificados pela pesquisa. Com ele, podemos vislumbrar um direcionamento mais nítido e suas características principais, facilitando no entendimento do próprio projeto, e sendo assim evitando erros de projeção, programação e funcionamento. Para isso, devemos na hora do desenvolvimento da modelagem, coletar e usar o máximo de informações detalhadamente para a facilitação da resolução dos problemas apresentados.</w:t>
+            </w:r>
           </w:p>
         </w:tc>
       </w:tr>
     </w:tbl>
     <w:p>
       <w:pPr>
-        <w:rPr>
-          <w:rFonts w:ascii="Arial" w:hAnsi="Arial" w:cs="Arial"/>
-        </w:rPr>
-      </w:pPr>
-    </w:p>
-    <w:p>
-      <w:pPr>
         <w:spacing w:line="360" w:lineRule="auto"/>
         <w:rPr>
           <w:rFonts w:ascii="Arial" w:hAnsi="Arial" w:cs="Arial"/>
+        </w:rPr>
+      </w:pPr>
+    </w:p>
+    <w:p>
+      <w:pPr>
+        <w:rPr>
+          <w:rFonts w:ascii="Arial" w:hAnsi="Arial" w:eastAsia="Arial" w:cs="Arial"/>
         </w:rPr>
       </w:pPr>
       <w:r>
@@ -1286,180 +1496,6 @@
         </w:rPr>
         <w:t xml:space="preserve"> </w:t>
       </w:r>
-      <w:r>
-        <w:rPr>
-          <w:rFonts w:ascii="Arial" w:hAnsi="Arial" w:cs="Arial"/>
-        </w:rPr>
-        <w:t>PROCEDIMENTOS METODOLÓGICOS</w:t>
-      </w:r>
-    </w:p>
-    <w:tbl>
-      <w:tblPr>
-        <w:tblStyle w:val="3"/>
-        <w:tblW w:w="9072" w:type="dxa"/>
-        <w:tblInd w:w="-5" w:type="dxa"/>
-        <w:tblLayout w:type="fixed"/>
-        <w:tblCellMar>
-          <w:top w:w="0" w:type="dxa"/>
-          <w:left w:w="108" w:type="dxa"/>
-          <w:bottom w:w="0" w:type="dxa"/>
-          <w:right w:w="108" w:type="dxa"/>
-        </w:tblCellMar>
-      </w:tblPr>
-      <w:tblGrid>
-        <w:gridCol w:w="9072"/>
-      </w:tblGrid>
-      <w:tr>
-        <w:tblPrEx>
-          <w:tblCellMar>
-            <w:top w:w="0" w:type="dxa"/>
-            <w:left w:w="108" w:type="dxa"/>
-            <w:bottom w:w="0" w:type="dxa"/>
-            <w:right w:w="108" w:type="dxa"/>
-          </w:tblCellMar>
-        </w:tblPrEx>
-        <w:tc>
-          <w:tcPr>
-            <w:tcW w:w="9072" w:type="dxa"/>
-            <w:tcBorders>
-              <w:top w:val="single" w:color="000000" w:sz="4" w:space="0"/>
-              <w:left w:val="single" w:color="000000" w:sz="4" w:space="0"/>
-              <w:bottom w:val="single" w:color="000000" w:sz="4" w:space="0"/>
-              <w:right w:val="single" w:color="000000" w:sz="4" w:space="0"/>
-            </w:tcBorders>
-          </w:tcPr>
-          <w:p>
-            <w:pPr>
-              <w:widowControl w:val="0"/>
-              <w:spacing w:line="360" w:lineRule="auto"/>
-              <w:rPr>
-                <w:rFonts w:ascii="Arial" w:hAnsi="Arial" w:cs="Arial"/>
-              </w:rPr>
-            </w:pPr>
-            <w:r>
-              <w:rPr>
-                <w:rFonts w:ascii="Arial" w:hAnsi="Arial" w:cs="Arial"/>
-              </w:rPr>
-              <w:t>Descrição dos métodos e procedimentos que nortearão a busca de informações para responder o problema de pesquisa:</w:t>
-            </w:r>
-          </w:p>
-          <w:p>
-            <w:pPr>
-              <w:widowControl w:val="0"/>
-              <w:numPr>
-                <w:ilvl w:val="0"/>
-                <w:numId w:val="1"/>
-              </w:numPr>
-              <w:spacing w:line="360" w:lineRule="auto"/>
-              <w:rPr>
-                <w:rFonts w:ascii="Arial" w:hAnsi="Arial" w:cs="Arial"/>
-              </w:rPr>
-            </w:pPr>
-            <w:r>
-              <w:rPr>
-                <w:rFonts w:ascii="Arial" w:hAnsi="Arial" w:cs="Arial"/>
-              </w:rPr>
-              <w:t>Pesquisa Bibliográfica</w:t>
-            </w:r>
-          </w:p>
-          <w:p>
-            <w:pPr>
-              <w:widowControl w:val="0"/>
-              <w:numPr>
-                <w:ilvl w:val="0"/>
-                <w:numId w:val="1"/>
-              </w:numPr>
-              <w:spacing w:line="360" w:lineRule="auto"/>
-              <w:rPr>
-                <w:rFonts w:ascii="Arial" w:hAnsi="Arial" w:cs="Arial"/>
-                <w:sz w:val="22"/>
-                <w:szCs w:val="22"/>
-                <w:lang w:eastAsia="zh-CN"/>
-              </w:rPr>
-            </w:pPr>
-            <w:r>
-              <w:rPr>
-                <w:rFonts w:ascii="Arial" w:hAnsi="Arial" w:cs="Arial"/>
-                <w:sz w:val="22"/>
-                <w:szCs w:val="22"/>
-                <w:lang w:eastAsia="zh-CN"/>
-              </w:rPr>
-              <w:t>Pesquisa dentro de forúns</w:t>
-            </w:r>
-          </w:p>
-          <w:p>
-            <w:pPr>
-              <w:widowControl w:val="0"/>
-              <w:numPr>
-                <w:ilvl w:val="0"/>
-                <w:numId w:val="1"/>
-              </w:numPr>
-              <w:spacing w:line="360" w:lineRule="auto"/>
-              <w:rPr>
-                <w:rFonts w:ascii="Arial" w:hAnsi="Arial" w:cs="Arial"/>
-                <w:sz w:val="22"/>
-                <w:szCs w:val="22"/>
-                <w:lang w:eastAsia="zh-CN"/>
-              </w:rPr>
-            </w:pPr>
-            <w:r>
-              <w:rPr>
-                <w:rFonts w:ascii="Arial" w:hAnsi="Arial" w:cs="Arial"/>
-                <w:sz w:val="22"/>
-                <w:szCs w:val="22"/>
-                <w:lang w:eastAsia="zh-CN"/>
-              </w:rPr>
-              <w:t>Cursos dentro da internet</w:t>
-            </w:r>
-          </w:p>
-          <w:p>
-            <w:pPr>
-              <w:widowControl w:val="0"/>
-              <w:numPr>
-                <w:ilvl w:val="0"/>
-                <w:numId w:val="1"/>
-              </w:numPr>
-              <w:spacing w:line="360" w:lineRule="auto"/>
-              <w:rPr>
-                <w:rFonts w:ascii="Arial" w:hAnsi="Arial" w:cs="Arial"/>
-              </w:rPr>
-            </w:pPr>
-            <w:r>
-              <w:rPr>
-                <w:rFonts w:ascii="Arial" w:hAnsi="Arial" w:cs="Arial"/>
-              </w:rPr>
-              <w:t>Levantamento das necessidades</w:t>
-            </w:r>
-          </w:p>
-          <w:p>
-            <w:pPr>
-              <w:widowControl w:val="0"/>
-              <w:numPr>
-                <w:ilvl w:val="0"/>
-                <w:numId w:val="1"/>
-              </w:numPr>
-              <w:spacing w:before="0" w:after="160" w:line="360" w:lineRule="auto"/>
-              <w:rPr>
-                <w:rFonts w:ascii="Arial" w:hAnsi="Arial" w:cs="Arial"/>
-              </w:rPr>
-            </w:pPr>
-            <w:r>
-              <w:rPr>
-                <w:rFonts w:ascii="Arial" w:hAnsi="Arial" w:cs="Arial"/>
-              </w:rPr>
-              <w:t>Documentação</w:t>
-            </w:r>
-          </w:p>
-        </w:tc>
-      </w:tr>
-    </w:tbl>
-    <w:p>
-      <w:pPr>
-        <w:spacing w:line="360" w:lineRule="auto"/>
-        <w:rPr>
-          <w:rFonts w:ascii="Arial" w:hAnsi="Arial" w:cs="Arial"/>
-        </w:rPr>
-      </w:pPr>
     </w:p>
     <w:p>
       <w:pPr>
@@ -1467,26 +1503,22 @@
           <w:rFonts w:ascii="Arial" w:hAnsi="Arial" w:eastAsia="Arial" w:cs="Arial"/>
         </w:rPr>
       </w:pPr>
-      <w:r>
-        <w:rPr>
-          <w:rFonts w:ascii="Arial" w:hAnsi="Arial" w:eastAsia="Arial" w:cs="Arial"/>
-        </w:rPr>
-        <w:t xml:space="preserve"> </w:t>
-      </w:r>
-    </w:p>
-    <w:p>
-      <w:pPr>
-        <w:rPr>
-          <w:rFonts w:ascii="Arial" w:hAnsi="Arial" w:eastAsia="Arial" w:cs="Arial"/>
-        </w:rPr>
-      </w:pPr>
-    </w:p>
-    <w:p>
-      <w:pPr>
-        <w:rPr>
-          <w:rFonts w:ascii="Arial" w:hAnsi="Arial" w:cs="Arial"/>
-        </w:rPr>
-      </w:pPr>
+    </w:p>
+    <w:p>
+      <w:pPr>
+        <w:rPr>
+          <w:rFonts w:ascii="Arial" w:hAnsi="Arial" w:cs="Arial"/>
+        </w:rPr>
+      </w:pPr>
+    </w:p>
+    <w:p>
+      <w:pPr>
+        <w:rPr>
+          <w:rFonts w:ascii="Arial" w:hAnsi="Arial" w:cs="Arial"/>
+        </w:rPr>
+      </w:pPr>
+      <w:bookmarkStart w:id="0" w:name="_GoBack"/>
+      <w:bookmarkEnd w:id="0"/>
       <w:r>
         <w:rPr>
           <w:rFonts w:ascii="Arial" w:hAnsi="Arial" w:cs="Arial"/>
@@ -1534,11 +1566,15 @@
               <w:widowControl w:val="0"/>
               <w:rPr>
                 <w:rFonts w:ascii="Arial" w:hAnsi="Arial" w:cs="Arial"/>
-              </w:rPr>
-            </w:pPr>
-            <w:r>
-              <w:rPr>
-                <w:rFonts w:ascii="Arial" w:hAnsi="Arial" w:cs="Arial"/>
+                <w:sz w:val="24"/>
+                <w:szCs w:val="24"/>
+              </w:rPr>
+            </w:pPr>
+            <w:r>
+              <w:rPr>
+                <w:rFonts w:ascii="Arial" w:hAnsi="Arial" w:cs="Arial"/>
+                <w:sz w:val="24"/>
+                <w:szCs w:val="24"/>
               </w:rPr>
               <w:t>Listar os principais LIVROS a serem pesquisados. (Mínimo 03 Bibliografias para cada disciplina, preferencialmente da biblioteca do CEEP)</w:t>
             </w:r>
@@ -1548,11 +1584,15 @@
               <w:widowControl w:val="0"/>
               <w:rPr>
                 <w:rFonts w:ascii="Arial" w:hAnsi="Arial" w:cs="Arial"/>
-              </w:rPr>
-            </w:pPr>
-            <w:r>
-              <w:rPr>
-                <w:rFonts w:ascii="Arial" w:hAnsi="Arial" w:cs="Arial"/>
+                <w:sz w:val="24"/>
+                <w:szCs w:val="24"/>
+              </w:rPr>
+            </w:pPr>
+            <w:r>
+              <w:rPr>
+                <w:rFonts w:ascii="Arial" w:hAnsi="Arial" w:cs="Arial"/>
+                <w:sz w:val="24"/>
+                <w:szCs w:val="24"/>
               </w:rPr>
               <w:t>Usar artigos:</w:t>
             </w:r>
@@ -1562,9 +1602,15 @@
               <w:widowControl w:val="0"/>
               <w:rPr>
                 <w:rFonts w:ascii="Arial" w:hAnsi="Arial" w:cs="Arial"/>
-              </w:rPr>
-            </w:pPr>
-            <w:r>
+                <w:sz w:val="24"/>
+                <w:szCs w:val="24"/>
+              </w:rPr>
+            </w:pPr>
+            <w:r>
+              <w:rPr>
+                <w:sz w:val="24"/>
+                <w:szCs w:val="24"/>
+              </w:rPr>
               <w:fldChar w:fldCharType="begin"/>
             </w:r>
             <w:r>
@@ -1572,6 +1618,8 @@
                 <w:rStyle w:val="10"/>
                 <w:rFonts w:ascii="Arial" w:hAnsi="Arial" w:cs="Arial"/>
                 <w:color w:val="2D93EE"/>
+                <w:sz w:val="24"/>
+                <w:szCs w:val="24"/>
               </w:rPr>
               <w:instrText xml:space="preserve">HYPERLINK "https://www.unit.br/blog/melhores-sites-para-pesquisa-academica" \l "google"</w:instrText>
             </w:r>
@@ -1580,6 +1628,8 @@
                 <w:rStyle w:val="10"/>
                 <w:rFonts w:ascii="Arial" w:hAnsi="Arial" w:cs="Arial"/>
                 <w:color w:val="2D93EE"/>
+                <w:sz w:val="24"/>
+                <w:szCs w:val="24"/>
               </w:rPr>
               <w:fldChar w:fldCharType="separate"/>
             </w:r>
@@ -1588,6 +1638,8 @@
                 <w:rStyle w:val="10"/>
                 <w:rFonts w:ascii="Arial" w:hAnsi="Arial" w:cs="Arial"/>
                 <w:color w:val="2D93EE"/>
+                <w:sz w:val="24"/>
+                <w:szCs w:val="24"/>
               </w:rPr>
               <w:t> </w:t>
             </w:r>
@@ -1596,6 +1648,8 @@
                 <w:rStyle w:val="10"/>
                 <w:rFonts w:ascii="Arial" w:hAnsi="Arial" w:cs="Arial"/>
                 <w:color w:val="2D93EE"/>
+                <w:sz w:val="24"/>
+                <w:szCs w:val="24"/>
               </w:rPr>
               <w:fldChar w:fldCharType="end"/>
             </w:r>
@@ -1604,6 +1658,8 @@
                 <w:rStyle w:val="10"/>
                 <w:rFonts w:ascii="Arial" w:hAnsi="Arial" w:cs="Arial"/>
                 <w:color w:val="2D93EE"/>
+                <w:sz w:val="24"/>
+                <w:szCs w:val="24"/>
               </w:rPr>
               <w:t>Google Acadêmico</w:t>
             </w:r>
@@ -1613,6 +1669,8 @@
               <w:widowControl w:val="0"/>
               <w:rPr>
                 <w:rFonts w:ascii="Arial" w:hAnsi="Arial" w:cs="Arial"/>
+                <w:sz w:val="24"/>
+                <w:szCs w:val="24"/>
               </w:rPr>
             </w:pPr>
             <w:r>
@@ -1620,6 +1678,8 @@
                 <w:rStyle w:val="10"/>
                 <w:rFonts w:ascii="Arial" w:hAnsi="Arial" w:cs="Arial"/>
                 <w:color w:val="2D93EE"/>
+                <w:sz w:val="24"/>
+                <w:szCs w:val="24"/>
               </w:rPr>
               <w:t>Portal da CAPES</w:t>
             </w:r>
@@ -1629,6 +1689,8 @@
               <w:widowControl w:val="0"/>
               <w:rPr>
                 <w:rFonts w:ascii="Arial" w:hAnsi="Arial" w:cs="Arial"/>
+                <w:sz w:val="24"/>
+                <w:szCs w:val="24"/>
               </w:rPr>
             </w:pPr>
             <w:r>
@@ -1636,6 +1698,8 @@
                 <w:rStyle w:val="10"/>
                 <w:rFonts w:ascii="Arial" w:hAnsi="Arial" w:cs="Arial"/>
                 <w:color w:val="2D93EE"/>
+                <w:sz w:val="24"/>
+                <w:szCs w:val="24"/>
               </w:rPr>
               <w:t>soiELO</w:t>
             </w:r>
@@ -1645,6 +1709,8 @@
               <w:widowControl w:val="0"/>
               <w:rPr>
                 <w:rFonts w:ascii="Arial" w:hAnsi="Arial" w:cs="Arial"/>
+                <w:sz w:val="24"/>
+                <w:szCs w:val="24"/>
               </w:rPr>
             </w:pPr>
             <w:r>
@@ -1652,6 +1718,8 @@
                 <w:rStyle w:val="10"/>
                 <w:rFonts w:ascii="Arial" w:hAnsi="Arial" w:cs="Arial"/>
                 <w:color w:val="2D93EE"/>
+                <w:sz w:val="24"/>
+                <w:szCs w:val="24"/>
               </w:rPr>
               <w:t>Academia Edu</w:t>
             </w:r>
@@ -1661,6 +1729,8 @@
               <w:widowControl w:val="0"/>
               <w:rPr>
                 <w:rFonts w:ascii="Arial" w:hAnsi="Arial" w:cs="Arial"/>
+                <w:sz w:val="24"/>
+                <w:szCs w:val="24"/>
               </w:rPr>
             </w:pPr>
             <w:r>
@@ -1668,6 +1738,8 @@
                 <w:rStyle w:val="10"/>
                 <w:rFonts w:ascii="Arial" w:hAnsi="Arial" w:cs="Arial"/>
                 <w:color w:val="2D93EE"/>
+                <w:sz w:val="24"/>
+                <w:szCs w:val="24"/>
               </w:rPr>
               <w:t>BDTD</w:t>
             </w:r>
@@ -1677,6 +1749,8 @@
               <w:widowControl w:val="0"/>
               <w:rPr>
                 <w:rFonts w:ascii="Arial" w:hAnsi="Arial" w:cs="Arial"/>
+                <w:sz w:val="24"/>
+                <w:szCs w:val="24"/>
               </w:rPr>
             </w:pPr>
             <w:r>
@@ -1684,6 +1758,8 @@
                 <w:rStyle w:val="10"/>
                 <w:rFonts w:ascii="Arial" w:hAnsi="Arial" w:cs="Arial"/>
                 <w:color w:val="2D93EE"/>
+                <w:sz w:val="24"/>
+                <w:szCs w:val="24"/>
               </w:rPr>
               <w:t>Science gov</w:t>
             </w:r>
@@ -2722,130 +2798,6 @@
     </w:r>
   </w:p>
 </w:hdr>
-</file>
-
-<file path=word/numbering.xml><?xml version="1.0" encoding="utf-8"?>
-<w:numbering xmlns:wpc="http://schemas.microsoft.com/office/word/2010/wordprocessingCanvas" xmlns:mc="http://schemas.openxmlformats.org/markup-compatibility/2006" xmlns:o="urn:schemas-microsoft-com:office:office" xmlns:r="http://schemas.openxmlformats.org/officeDocument/2006/relationships" xmlns:m="http://schemas.openxmlformats.org/officeDocument/2006/math" xmlns:v="urn:schemas-microsoft-com:vml" xmlns:wp14="http://schemas.microsoft.com/office/word/2010/wordprocessingDrawing" xmlns:wp="http://schemas.openxmlformats.org/drawingml/2006/wordprocessingDrawing" xmlns:w10="urn:schemas-microsoft-com:office:word" xmlns:w="http://schemas.openxmlformats.org/wordprocessingml/2006/main" xmlns:w14="http://schemas.microsoft.com/office/word/2010/wordml" xmlns:wpg="http://schemas.microsoft.com/office/word/2010/wordprocessingGroup" xmlns:wpi="http://schemas.microsoft.com/office/word/2010/wordprocessingInk" xmlns:wne="http://schemas.microsoft.com/office/word/2006/wordml" xmlns:wps="http://schemas.microsoft.com/office/word/2010/wordprocessingShape" xmlns:wpsCustomData="http://www.wps.cn/officeDocument/2013/wpsCustomData" mc:Ignorable="w14 wp14">
-  <w:abstractNum w:abstractNumId="0">
-    <w:nsid w:val="0053208E"/>
-    <w:multiLevelType w:val="multilevel"/>
-    <w:tmpl w:val="0053208E"/>
-    <w:lvl w:ilvl="0" w:tentative="0">
-      <w:start w:val="1"/>
-      <w:numFmt w:val="bullet"/>
-      <w:lvlText w:val="o"/>
-      <w:lvlJc w:val="left"/>
-      <w:pPr>
-        <w:tabs>
-          <w:tab w:val="left" w:pos="0"/>
-        </w:tabs>
-        <w:ind w:left="720" w:hanging="360"/>
-      </w:pPr>
-      <w:rPr>
-        <w:rFonts w:hint="default" w:ascii="Courier New" w:hAnsi="Courier New" w:cs="Courier New"/>
-      </w:rPr>
-    </w:lvl>
-    <w:lvl w:ilvl="1" w:tentative="0">
-      <w:start w:val="1"/>
-      <w:numFmt w:val="decimal"/>
-      <w:lvlText w:val="%2."/>
-      <w:lvlJc w:val="left"/>
-      <w:pPr>
-        <w:tabs>
-          <w:tab w:val="left" w:pos="1080"/>
-        </w:tabs>
-        <w:ind w:left="1080" w:hanging="360"/>
-      </w:pPr>
-    </w:lvl>
-    <w:lvl w:ilvl="2" w:tentative="0">
-      <w:start w:val="1"/>
-      <w:numFmt w:val="decimal"/>
-      <w:lvlText w:val="%3."/>
-      <w:lvlJc w:val="left"/>
-      <w:pPr>
-        <w:tabs>
-          <w:tab w:val="left" w:pos="1440"/>
-        </w:tabs>
-        <w:ind w:left="1440" w:hanging="360"/>
-      </w:pPr>
-    </w:lvl>
-    <w:lvl w:ilvl="3" w:tentative="0">
-      <w:start w:val="1"/>
-      <w:numFmt w:val="decimal"/>
-      <w:lvlText w:val="%4."/>
-      <w:lvlJc w:val="left"/>
-      <w:pPr>
-        <w:tabs>
-          <w:tab w:val="left" w:pos="1800"/>
-        </w:tabs>
-        <w:ind w:left="1800" w:hanging="360"/>
-      </w:pPr>
-    </w:lvl>
-    <w:lvl w:ilvl="4" w:tentative="0">
-      <w:start w:val="1"/>
-      <w:numFmt w:val="decimal"/>
-      <w:lvlText w:val="%5."/>
-      <w:lvlJc w:val="left"/>
-      <w:pPr>
-        <w:tabs>
-          <w:tab w:val="left" w:pos="2160"/>
-        </w:tabs>
-        <w:ind w:left="2160" w:hanging="360"/>
-      </w:pPr>
-    </w:lvl>
-    <w:lvl w:ilvl="5" w:tentative="0">
-      <w:start w:val="1"/>
-      <w:numFmt w:val="decimal"/>
-      <w:lvlText w:val="%6."/>
-      <w:lvlJc w:val="left"/>
-      <w:pPr>
-        <w:tabs>
-          <w:tab w:val="left" w:pos="2520"/>
-        </w:tabs>
-        <w:ind w:left="2520" w:hanging="360"/>
-      </w:pPr>
-    </w:lvl>
-    <w:lvl w:ilvl="6" w:tentative="0">
-      <w:start w:val="1"/>
-      <w:numFmt w:val="decimal"/>
-      <w:lvlText w:val="%7."/>
-      <w:lvlJc w:val="left"/>
-      <w:pPr>
-        <w:tabs>
-          <w:tab w:val="left" w:pos="2880"/>
-        </w:tabs>
-        <w:ind w:left="2880" w:hanging="360"/>
-      </w:pPr>
-    </w:lvl>
-    <w:lvl w:ilvl="7" w:tentative="0">
-      <w:start w:val="1"/>
-      <w:numFmt w:val="decimal"/>
-      <w:lvlText w:val="%8."/>
-      <w:lvlJc w:val="left"/>
-      <w:pPr>
-        <w:tabs>
-          <w:tab w:val="left" w:pos="3240"/>
-        </w:tabs>
-        <w:ind w:left="3240" w:hanging="360"/>
-      </w:pPr>
-    </w:lvl>
-    <w:lvl w:ilvl="8" w:tentative="0">
-      <w:start w:val="1"/>
-      <w:numFmt w:val="decimal"/>
-      <w:lvlText w:val="%9."/>
-      <w:lvlJc w:val="left"/>
-      <w:pPr>
-        <w:tabs>
-          <w:tab w:val="left" w:pos="3600"/>
-        </w:tabs>
-        <w:ind w:left="3600" w:hanging="360"/>
-      </w:pPr>
-    </w:lvl>
-  </w:abstractNum>
-  <w:num w:numId="1">
-    <w:abstractNumId w:val="0"/>
-  </w:num>
-</w:numbering>
 </file>
 
 <file path=word/styles.xml><?xml version="1.0" encoding="utf-8"?>

</xml_diff>